<commit_message>
Update readme with new URL for server and add information about the backend to the docx file
</commit_message>
<xml_diff>
--- a/Beeline Shopping.docx
+++ b/Beeline Shopping.docx
@@ -1,6 +1,6 @@
 
 <file path=word/document.xml><?xml version="1.0" encoding="utf-8"?>
-<w:document xmlns:wpc="http://schemas.microsoft.com/office/word/2010/wordprocessingCanvas" xmlns:mc="http://schemas.openxmlformats.org/markup-compatibility/2006" xmlns:o="urn:schemas-microsoft-com:office:office" xmlns:r="http://schemas.openxmlformats.org/officeDocument/2006/relationships" xmlns:m="http://schemas.openxmlformats.org/officeDocument/2006/math" xmlns:v="urn:schemas-microsoft-com:vml" xmlns:wp14="http://schemas.microsoft.com/office/word/2010/wordprocessingDrawing" xmlns:wp="http://schemas.openxmlformats.org/drawingml/2006/wordprocessingDrawing" xmlns:w10="urn:schemas-microsoft-com:office:word" xmlns:w="http://schemas.openxmlformats.org/wordprocessingml/2006/main" xmlns:w14="http://schemas.microsoft.com/office/word/2010/wordml" xmlns:w15="http://schemas.microsoft.com/office/word/2012/wordml" xmlns:wpg="http://schemas.microsoft.com/office/word/2010/wordprocessingGroup" xmlns:wpi="http://schemas.microsoft.com/office/word/2010/wordprocessingInk" xmlns:wne="http://schemas.microsoft.com/office/word/2006/wordml" xmlns:wps="http://schemas.microsoft.com/office/word/2010/wordprocessingShape" mc:Ignorable="w14 w15 wp14">
+<w:document xmlns:wpc="http://schemas.microsoft.com/office/word/2010/wordprocessingCanvas" xmlns:mo="http://schemas.microsoft.com/office/mac/office/2008/main" xmlns:mc="http://schemas.openxmlformats.org/markup-compatibility/2006" xmlns:mv="urn:schemas-microsoft-com:mac:vml" xmlns:o="urn:schemas-microsoft-com:office:office" xmlns:r="http://schemas.openxmlformats.org/officeDocument/2006/relationships" xmlns:m="http://schemas.openxmlformats.org/officeDocument/2006/math" xmlns:v="urn:schemas-microsoft-com:vml" xmlns:wp14="http://schemas.microsoft.com/office/word/2010/wordprocessingDrawing" xmlns:wp="http://schemas.openxmlformats.org/drawingml/2006/wordprocessingDrawing" xmlns:w10="urn:schemas-microsoft-com:office:word" xmlns:w="http://schemas.openxmlformats.org/wordprocessingml/2006/main" xmlns:w14="http://schemas.microsoft.com/office/word/2010/wordml" xmlns:w15="http://schemas.microsoft.com/office/word/2012/wordml" xmlns:wpg="http://schemas.microsoft.com/office/word/2010/wordprocessingGroup" xmlns:wpi="http://schemas.microsoft.com/office/word/2010/wordprocessingInk" xmlns:wne="http://schemas.microsoft.com/office/word/2006/wordml" xmlns:wps="http://schemas.microsoft.com/office/word/2010/wordprocessingShape" mc:Ignorable="w14 w15 wp14">
   <w:body>
     <w:p>
       <w:pPr>
@@ -205,7 +205,7 @@
           <w:szCs w:val="24"/>
         </w:rPr>
         <w:drawing>
-          <wp:inline distT="0" distB="0" distL="0" distR="0">
+          <wp:inline distT="0" distB="0" distL="0" distR="0" wp14:anchorId="6F683A2A" wp14:editId="0C8C5BE4">
             <wp:extent cx="1733550" cy="3087886"/>
             <wp:effectExtent l="0" t="0" r="0" b="0"/>
             <wp:docPr id="4" name="Picture 4" descr="C:\Users\Shelby\AppData\Local\Microsoft\Windows\INetCache\Content.Word\device-2016-06-09-121553.png"/>
@@ -257,7 +257,7 @@
         <w:t xml:space="preserve">                        </w:t>
       </w:r>
       <w:r>
-        <w:pict>
+        <w:pict w14:anchorId="7FADEC67">
           <v:shapetype id="_x0000_t75" coordsize="21600,21600" o:spt="75" o:preferrelative="t" path="m@4@5l@4@11@9@11@9@5xe" filled="f" stroked="f">
             <v:stroke joinstyle="miter"/>
             <v:formulas>
@@ -277,7 +277,7 @@
             <v:path o:extrusionok="f" gradientshapeok="t" o:connecttype="rect"/>
             <o:lock v:ext="edit" aspectratio="t"/>
           </v:shapetype>
-          <v:shape id="_x0000_i1025" type="#_x0000_t75" style="width:137.25pt;height:243pt">
+          <v:shape id="_x0000_i1025" type="#_x0000_t75" style="width:137pt;height:243pt">
             <v:imagedata r:id="rId5" o:title="aisleSwipe"/>
           </v:shape>
         </w:pict>
@@ -816,8 +816,8 @@
           <w:sz w:val="24"/>
           <w:szCs w:val="24"/>
         </w:rPr>
-        <w:pict>
-          <v:shape id="_x0000_i1027" type="#_x0000_t75" style="width:133.5pt;height:234.75pt">
+        <w:pict w14:anchorId="4E531C8F">
+          <v:shape id="_x0000_i1026" type="#_x0000_t75" style="width:134pt;height:235pt">
             <v:imagedata r:id="rId6" o:title="GoToWebsite"/>
           </v:shape>
         </w:pict>
@@ -834,8 +834,8 @@
           <w:sz w:val="24"/>
           <w:szCs w:val="24"/>
         </w:rPr>
-        <w:pict>
-          <v:shape id="_x0000_i1026" type="#_x0000_t75" style="width:132pt;height:234.75pt">
+        <w:pict w14:anchorId="657B7E93">
+          <v:shape id="_x0000_i1027" type="#_x0000_t75" style="width:132pt;height:235pt">
             <v:imagedata r:id="rId7" o:title="pick_list"/>
           </v:shape>
         </w:pict>
@@ -928,223 +928,325 @@
           <w:sz w:val="24"/>
           <w:szCs w:val="24"/>
         </w:rPr>
-        <w:pict>
-          <v:shape id="_x0000_i1028" type="#_x0000_t75" style="width:132.75pt;height:237.75pt">
+        <w:pict w14:anchorId="4DB3CB6E">
+          <v:shape id="_x0000_i1028" type="#_x0000_t75" style="width:133pt;height:238pt">
             <v:imagedata r:id="rId8" o:title="swipping"/>
           </v:shape>
         </w:pict>
       </w:r>
+    </w:p>
+    <w:p>
+      <w:pPr>
+        <w:jc w:val="center"/>
+        <w:rPr>
+          <w:sz w:val="20"/>
+          <w:szCs w:val="20"/>
+        </w:rPr>
+      </w:pPr>
+      <w:r>
+        <w:rPr>
+          <w:sz w:val="20"/>
+          <w:szCs w:val="20"/>
+        </w:rPr>
+        <w:t>(Figure 3a. Swiping Action)</w:t>
+      </w:r>
+    </w:p>
+    <w:p>
+      <w:pPr>
+        <w:spacing w:line="480" w:lineRule="auto"/>
+        <w:rPr>
+          <w:sz w:val="24"/>
+          <w:szCs w:val="24"/>
+        </w:rPr>
+      </w:pPr>
+    </w:p>
+    <w:p>
+      <w:pPr>
+        <w:spacing w:line="480" w:lineRule="auto"/>
+        <w:jc w:val="center"/>
+        <w:rPr>
+          <w:b/>
+          <w:sz w:val="24"/>
+          <w:szCs w:val="24"/>
+        </w:rPr>
+      </w:pPr>
+      <w:r>
+        <w:rPr>
+          <w:sz w:val="24"/>
+          <w:szCs w:val="24"/>
+        </w:rPr>
+        <w:t>This app had a lot o</w:t>
+      </w:r>
+      <w:r>
+        <w:rPr>
+          <w:sz w:val="24"/>
+          <w:szCs w:val="24"/>
+        </w:rPr>
+        <w:t xml:space="preserve">f changes from </w:t>
+      </w:r>
+      <w:r>
+        <w:rPr>
+          <w:sz w:val="24"/>
+          <w:szCs w:val="24"/>
+        </w:rPr>
+        <w:t xml:space="preserve">the </w:t>
+      </w:r>
+      <w:r>
+        <w:rPr>
+          <w:sz w:val="24"/>
+          <w:szCs w:val="24"/>
+        </w:rPr>
+        <w:t xml:space="preserve">last </w:t>
+      </w:r>
+      <w:r>
+        <w:rPr>
+          <w:sz w:val="24"/>
+          <w:szCs w:val="24"/>
+        </w:rPr>
+        <w:t>version to this</w:t>
+      </w:r>
+      <w:r>
+        <w:rPr>
+          <w:sz w:val="24"/>
+          <w:szCs w:val="24"/>
+        </w:rPr>
+        <w:t xml:space="preserve"> particular</w:t>
+      </w:r>
+      <w:r>
+        <w:rPr>
+          <w:sz w:val="24"/>
+          <w:szCs w:val="24"/>
+        </w:rPr>
+        <w:t xml:space="preserve"> version. It was concluded that there wasn’t a need for a dedicated List View.  As a result</w:t>
+      </w:r>
+      <w:r>
+        <w:rPr>
+          <w:sz w:val="24"/>
+          <w:szCs w:val="24"/>
+        </w:rPr>
+        <w:t>,</w:t>
+      </w:r>
+      <w:r>
+        <w:rPr>
+          <w:sz w:val="24"/>
+          <w:szCs w:val="24"/>
+        </w:rPr>
+        <w:t xml:space="preserve"> the List View and Items View were integrated.</w:t>
+      </w:r>
+      <w:r>
+        <w:rPr>
+          <w:sz w:val="24"/>
+          <w:szCs w:val="24"/>
+        </w:rPr>
+        <w:t xml:space="preserve"> This was </w:t>
+      </w:r>
+      <w:r>
+        <w:rPr>
+          <w:sz w:val="24"/>
+          <w:szCs w:val="24"/>
+        </w:rPr>
+        <w:t>done in a way so that the app was still intuitive and easy to use. Another change</w:t>
+      </w:r>
+      <w:r>
+        <w:rPr>
+          <w:sz w:val="24"/>
+          <w:szCs w:val="24"/>
+        </w:rPr>
+        <w:t xml:space="preserve"> made was in providing the user the ability to swipe instead of having to use </w:t>
+      </w:r>
+      <w:r>
+        <w:rPr>
+          <w:sz w:val="24"/>
+          <w:szCs w:val="24"/>
+        </w:rPr>
+        <w:t xml:space="preserve">a “next” button. This is a technique that is very widely used and accepted. </w:t>
+      </w:r>
+      <w:r>
+        <w:rPr>
+          <w:sz w:val="24"/>
+          <w:szCs w:val="24"/>
+        </w:rPr>
+        <w:t>A website</w:t>
+      </w:r>
+      <w:r>
+        <w:rPr>
+          <w:sz w:val="24"/>
+          <w:szCs w:val="24"/>
+        </w:rPr>
+        <w:t xml:space="preserve"> refresh and list button were</w:t>
+      </w:r>
+      <w:r>
+        <w:rPr>
+          <w:sz w:val="24"/>
+          <w:szCs w:val="24"/>
+        </w:rPr>
+        <w:t xml:space="preserve"> also</w:t>
+      </w:r>
+      <w:r>
+        <w:rPr>
+          <w:sz w:val="24"/>
+          <w:szCs w:val="24"/>
+        </w:rPr>
+        <w:t xml:space="preserve"> added. </w:t>
+      </w:r>
+      <w:r>
+        <w:rPr>
+          <w:sz w:val="24"/>
+          <w:szCs w:val="24"/>
+        </w:rPr>
+        <w:t>Also</w:t>
+      </w:r>
+      <w:r>
+        <w:rPr>
+          <w:sz w:val="24"/>
+          <w:szCs w:val="24"/>
+        </w:rPr>
+        <w:t>,</w:t>
+      </w:r>
+      <w:r>
+        <w:rPr>
+          <w:sz w:val="24"/>
+          <w:szCs w:val="24"/>
+        </w:rPr>
+        <w:t xml:space="preserve"> a logo was used in the background while items</w:t>
+      </w:r>
+      <w:r>
+        <w:rPr>
+          <w:sz w:val="24"/>
+          <w:szCs w:val="24"/>
+        </w:rPr>
+        <w:t>, still easily viewable can now</w:t>
+      </w:r>
+      <w:r>
+        <w:rPr>
+          <w:sz w:val="24"/>
+          <w:szCs w:val="24"/>
+        </w:rPr>
+        <w:t xml:space="preserve"> be checked and unchecked at user will.</w:t>
+      </w:r>
+      <w:r>
+        <w:rPr>
+          <w:sz w:val="24"/>
+          <w:szCs w:val="24"/>
+        </w:rPr>
+        <w:br/>
+      </w:r>
+      <w:r>
+        <w:rPr>
+          <w:sz w:val="24"/>
+          <w:szCs w:val="24"/>
+        </w:rPr>
+        <w:br/>
+      </w:r>
+      <w:r>
+        <w:rPr>
+          <w:sz w:val="24"/>
+          <w:szCs w:val="24"/>
+        </w:rPr>
+        <w:br/>
+      </w:r>
+      <w:r>
+        <w:rPr>
+          <w:sz w:val="24"/>
+          <w:szCs w:val="24"/>
+        </w:rPr>
+        <w:br/>
+      </w:r>
+      <w:r>
+        <w:rPr>
+          <w:sz w:val="24"/>
+          <w:szCs w:val="24"/>
+        </w:rPr>
+        <w:lastRenderedPageBreak/>
+        <w:br/>
+      </w:r>
+      <w:r>
+        <w:rPr>
+          <w:b/>
+          <w:sz w:val="24"/>
+          <w:szCs w:val="24"/>
+        </w:rPr>
+        <w:t>The Back-end</w:t>
+      </w:r>
+    </w:p>
+    <w:p>
+      <w:pPr>
+        <w:spacing w:line="480" w:lineRule="auto"/>
+        <w:rPr>
+          <w:sz w:val="24"/>
+          <w:szCs w:val="24"/>
+        </w:rPr>
+      </w:pPr>
+      <w:r>
+        <w:rPr>
+          <w:sz w:val="24"/>
+          <w:szCs w:val="24"/>
+        </w:rPr>
+        <w:t>In order to add the ability to add entire recipes to a list, we utilized the Food2Fork API which returns a Food2Fork URL for each recipe.  The nokogiri gem was then used to grab the ingredients from the HTML document and processed with the Conditional Random Field</w:t>
+      </w:r>
+      <w:r>
+        <w:rPr>
+          <w:sz w:val="24"/>
+          <w:szCs w:val="24"/>
+        </w:rPr>
+        <w:t xml:space="preserve"> (CRF)</w:t>
+      </w:r>
+      <w:r>
+        <w:rPr>
+          <w:sz w:val="24"/>
+          <w:szCs w:val="24"/>
+        </w:rPr>
+        <w:t xml:space="preserve"> natural language processing library.</w:t>
+      </w:r>
+      <w:r>
+        <w:rPr>
+          <w:sz w:val="24"/>
+          <w:szCs w:val="24"/>
+        </w:rPr>
+        <w:t xml:space="preserve">  CRF is a statistically-based algorithm which separates fields into different categories and calculates the probability that a certain portion of a string belongs to a field.  In this instance it was trained off of a dataset produced by the New York Times which separates recipe ingredients into quantity, measurement, and name.  This allowed for us to match the ingredients from a recipe with items in our database.  Given our limited manpower, we were only able to tag the ingredients for the first result when searching for ‘cheese’ under the recipes, as well as the first result when searching for ‘chicken’.</w:t>
+      </w:r>
+    </w:p>
+    <w:p>
+      <w:pPr>
+        <w:spacing w:line="480" w:lineRule="auto"/>
+        <w:rPr>
+          <w:sz w:val="24"/>
+          <w:szCs w:val="24"/>
+        </w:rPr>
+      </w:pPr>
+      <w:r>
+        <w:rPr>
+          <w:sz w:val="24"/>
+          <w:szCs w:val="24"/>
+        </w:rPr>
+        <w:t>Originally we had hosted our server on Heroku.  However, once we added the CRF library, we were unable to continue that service and had to migrate to a DigitalOcean droplet.  Although it was much more difficult to setup than a Heroku server it allowed for us to customize our server even more to add necessary features.</w:t>
+      </w:r>
+      <w:r>
+        <w:rPr>
+          <w:sz w:val="24"/>
+          <w:szCs w:val="24"/>
+        </w:rPr>
+        <w:t xml:space="preserve">  The new server with the CRF library is located at </w:t>
+      </w:r>
+      <w:hyperlink r:id="rId9" w:history="1">
+        <w:r>
+          <w:rPr>
+            <w:rStyle w:val="Hyperlink"/>
+            <w:sz w:val="24"/>
+            <w:szCs w:val="24"/>
+          </w:rPr>
+          <w:t>http://45.55.5.84/</w:t>
+        </w:r>
+      </w:hyperlink>
+      <w:r>
+        <w:rPr>
+          <w:sz w:val="24"/>
+          <w:szCs w:val="24"/>
+        </w:rPr>
+        <w:t xml:space="preserve"> and is functional in it’s current state.</w:t>
+      </w:r>
       <w:bookmarkStart w:id="0" w:name="_GoBack"/>
       <w:bookmarkEnd w:id="0"/>
-    </w:p>
-    <w:p>
-      <w:pPr>
-        <w:jc w:val="center"/>
-        <w:rPr>
-          <w:sz w:val="20"/>
-          <w:szCs w:val="20"/>
-        </w:rPr>
-      </w:pPr>
-      <w:r>
-        <w:rPr>
-          <w:sz w:val="20"/>
-          <w:szCs w:val="20"/>
-        </w:rPr>
-        <w:t>(Figure 3a. Swiping Action)</w:t>
-      </w:r>
-    </w:p>
-    <w:p>
-      <w:pPr>
-        <w:spacing w:line="480" w:lineRule="auto"/>
-        <w:rPr>
-          <w:sz w:val="24"/>
-          <w:szCs w:val="24"/>
-        </w:rPr>
-      </w:pPr>
-    </w:p>
-    <w:p>
-      <w:pPr>
-        <w:spacing w:line="480" w:lineRule="auto"/>
-        <w:rPr>
-          <w:sz w:val="24"/>
-          <w:szCs w:val="24"/>
-        </w:rPr>
-      </w:pPr>
-      <w:r>
-        <w:rPr>
-          <w:sz w:val="24"/>
-          <w:szCs w:val="24"/>
-        </w:rPr>
-        <w:t>This app had a lot o</w:t>
-      </w:r>
-      <w:r>
-        <w:rPr>
-          <w:sz w:val="24"/>
-          <w:szCs w:val="24"/>
-        </w:rPr>
-        <w:t xml:space="preserve">f changes from </w:t>
-      </w:r>
-      <w:r>
-        <w:rPr>
-          <w:sz w:val="24"/>
-          <w:szCs w:val="24"/>
-        </w:rPr>
-        <w:t xml:space="preserve">the </w:t>
-      </w:r>
-      <w:r>
-        <w:rPr>
-          <w:sz w:val="24"/>
-          <w:szCs w:val="24"/>
-        </w:rPr>
-        <w:t xml:space="preserve">last </w:t>
-      </w:r>
-      <w:r>
-        <w:rPr>
-          <w:sz w:val="24"/>
-          <w:szCs w:val="24"/>
-        </w:rPr>
-        <w:t>version to this</w:t>
-      </w:r>
-      <w:r>
-        <w:rPr>
-          <w:sz w:val="24"/>
-          <w:szCs w:val="24"/>
-        </w:rPr>
-        <w:t xml:space="preserve"> particular</w:t>
-      </w:r>
-      <w:r>
-        <w:rPr>
-          <w:sz w:val="24"/>
-          <w:szCs w:val="24"/>
-        </w:rPr>
-        <w:t xml:space="preserve"> version. It was concluded that there wasn’t a need for a dedicated List View.  As a result</w:t>
-      </w:r>
-      <w:r>
-        <w:rPr>
-          <w:sz w:val="24"/>
-          <w:szCs w:val="24"/>
-        </w:rPr>
-        <w:t>,</w:t>
-      </w:r>
-      <w:r>
-        <w:rPr>
-          <w:sz w:val="24"/>
-          <w:szCs w:val="24"/>
-        </w:rPr>
-        <w:t xml:space="preserve"> the List View and Items View were integrated.</w:t>
-      </w:r>
-      <w:r>
-        <w:rPr>
-          <w:sz w:val="24"/>
-          <w:szCs w:val="24"/>
-        </w:rPr>
-        <w:t xml:space="preserve"> This was </w:t>
-      </w:r>
-      <w:r>
-        <w:rPr>
-          <w:sz w:val="24"/>
-          <w:szCs w:val="24"/>
-        </w:rPr>
-        <w:t>done in a way so that the app was still intuitive and easy to use. Another change</w:t>
-      </w:r>
-      <w:r>
-        <w:rPr>
-          <w:sz w:val="24"/>
-          <w:szCs w:val="24"/>
-        </w:rPr>
-        <w:t xml:space="preserve"> made was in providing the user the ability to swipe instead of having to use </w:t>
-      </w:r>
-      <w:r>
-        <w:rPr>
-          <w:sz w:val="24"/>
-          <w:szCs w:val="24"/>
-        </w:rPr>
-        <w:t xml:space="preserve">a “next” button. This is a technique that is very widely used and accepted. </w:t>
-      </w:r>
-      <w:r>
-        <w:rPr>
-          <w:sz w:val="24"/>
-          <w:szCs w:val="24"/>
-        </w:rPr>
-        <w:t>A website</w:t>
-      </w:r>
-      <w:r>
-        <w:rPr>
-          <w:sz w:val="24"/>
-          <w:szCs w:val="24"/>
-        </w:rPr>
-        <w:t xml:space="preserve"> </w:t>
-      </w:r>
-      <w:r>
-        <w:rPr>
-          <w:sz w:val="24"/>
-          <w:szCs w:val="24"/>
-        </w:rPr>
-        <w:t>refresh and list button</w:t>
-      </w:r>
-      <w:r>
-        <w:rPr>
-          <w:sz w:val="24"/>
-          <w:szCs w:val="24"/>
-        </w:rPr>
-        <w:t xml:space="preserve"> were</w:t>
-      </w:r>
-      <w:r>
-        <w:rPr>
-          <w:sz w:val="24"/>
-          <w:szCs w:val="24"/>
-        </w:rPr>
-        <w:t xml:space="preserve"> also</w:t>
-      </w:r>
-      <w:r>
-        <w:rPr>
-          <w:sz w:val="24"/>
-          <w:szCs w:val="24"/>
-        </w:rPr>
-        <w:t xml:space="preserve"> added.</w:t>
-      </w:r>
-      <w:r>
-        <w:rPr>
-          <w:sz w:val="24"/>
-          <w:szCs w:val="24"/>
-        </w:rPr>
-        <w:t xml:space="preserve"> </w:t>
-      </w:r>
-      <w:r>
-        <w:rPr>
-          <w:sz w:val="24"/>
-          <w:szCs w:val="24"/>
-        </w:rPr>
-        <w:t>Also</w:t>
-      </w:r>
-      <w:r>
-        <w:rPr>
-          <w:sz w:val="24"/>
-          <w:szCs w:val="24"/>
-        </w:rPr>
-        <w:t>,</w:t>
-      </w:r>
-      <w:r>
-        <w:rPr>
-          <w:sz w:val="24"/>
-          <w:szCs w:val="24"/>
-        </w:rPr>
-        <w:t xml:space="preserve"> a logo was used in the background while items</w:t>
-      </w:r>
-      <w:r>
-        <w:rPr>
-          <w:sz w:val="24"/>
-          <w:szCs w:val="24"/>
-        </w:rPr>
-        <w:t>, still easily viewable can now</w:t>
-      </w:r>
-      <w:r>
-        <w:rPr>
-          <w:sz w:val="24"/>
-          <w:szCs w:val="24"/>
-        </w:rPr>
-        <w:t xml:space="preserve"> be checked and unchecked at user will.</w:t>
-      </w:r>
     </w:p>
     <w:p>
       <w:pPr>
@@ -1191,7 +1293,7 @@
       </w:pPr>
     </w:pPrDefault>
   </w:docDefaults>
-  <w:latentStyles w:defLockedState="0" w:defUIPriority="99" w:defSemiHidden="0" w:defUnhideWhenUsed="0" w:defQFormat="0" w:count="371">
+  <w:latentStyles w:defLockedState="0" w:defUIPriority="99" w:defSemiHidden="0" w:defUnhideWhenUsed="0" w:defQFormat="0" w:count="380">
     <w:lsdException w:name="Normal" w:uiPriority="0" w:qFormat="1"/>
     <w:lsdException w:name="heading 1" w:uiPriority="9" w:qFormat="1"/>
     <w:lsdException w:name="heading 2" w:semiHidden="1" w:uiPriority="9" w:unhideWhenUsed="1" w:qFormat="1"/>
@@ -1595,6 +1697,17 @@
     <w:semiHidden/>
     <w:unhideWhenUsed/>
   </w:style>
+  <w:style w:type="character" w:styleId="Hyperlink">
+    <w:name w:val="Hyperlink"/>
+    <w:basedOn w:val="DefaultParagraphFont"/>
+    <w:uiPriority w:val="99"/>
+    <w:unhideWhenUsed/>
+    <w:rsid w:val="00DD2EF9"/>
+    <w:rPr>
+      <w:color w:val="0563C1" w:themeColor="hyperlink"/>
+      <w:u w:val="single"/>
+    </w:rPr>
+  </w:style>
 </w:styles>
 </file>
 

</xml_diff>